<commit_message>
Second submission for Module 03 Challenge
</commit_message>
<xml_diff>
--- a/module_03_challenge_working.docx
+++ b/module_03_challenge_working.docx
@@ -242,25 +242,7 @@
           <w:kern w:val="0"/>
           <w14:ligatures w14:val="none"/>
         </w:rPr>
-        <w:t>attached file</w:t>
-      </w:r>
-      <w:r>
-        <w:rPr>
-          <w:rFonts w:eastAsia="Times New Roman" w:cstheme="minorHAnsi"/>
-          <w:color w:val="2B2B2B"/>
-          <w:kern w:val="0"/>
-          <w14:ligatures w14:val="none"/>
-        </w:rPr>
-        <w:t>s</w:t>
-      </w:r>
-      <w:r>
-        <w:rPr>
-          <w:rFonts w:eastAsia="Times New Roman" w:cstheme="minorHAnsi"/>
-          <w:color w:val="2B2B2B"/>
-          <w:kern w:val="0"/>
-          <w14:ligatures w14:val="none"/>
-        </w:rPr>
-        <w:t xml:space="preserve"> in </w:t>
+        <w:t xml:space="preserve">attached files in </w:t>
       </w:r>
       <w:r>
         <w:rPr>
@@ -359,6 +341,15 @@
           <w:kern w:val="0"/>
           <w14:ligatures w14:val="none"/>
         </w:rPr>
+        <w:t>/analysis folder</w:t>
+      </w:r>
+      <w:r>
+        <w:rPr>
+          <w:rFonts w:eastAsia="Times New Roman" w:cstheme="minorHAnsi"/>
+          <w:color w:val="2B2B2B"/>
+          <w:kern w:val="0"/>
+          <w14:ligatures w14:val="none"/>
+        </w:rPr>
         <w:t>: financial_analysis.txt</w:t>
       </w:r>
     </w:p>
@@ -520,25 +511,7 @@
           <w:kern w:val="0"/>
           <w14:ligatures w14:val="none"/>
         </w:rPr>
-        <w:t>attached file</w:t>
-      </w:r>
-      <w:r>
-        <w:rPr>
-          <w:rFonts w:eastAsia="Times New Roman" w:cstheme="minorHAnsi"/>
-          <w:color w:val="2B2B2B"/>
-          <w:kern w:val="0"/>
-          <w14:ligatures w14:val="none"/>
-        </w:rPr>
-        <w:t>s</w:t>
-      </w:r>
-      <w:r>
-        <w:rPr>
-          <w:rFonts w:eastAsia="Times New Roman" w:cstheme="minorHAnsi"/>
-          <w:color w:val="2B2B2B"/>
-          <w:kern w:val="0"/>
-          <w14:ligatures w14:val="none"/>
-        </w:rPr>
-        <w:t xml:space="preserve"> in </w:t>
+        <w:t xml:space="preserve">attached files in </w:t>
       </w:r>
       <w:r>
         <w:rPr>
@@ -637,6 +610,15 @@
           <w:kern w:val="0"/>
           <w14:ligatures w14:val="none"/>
         </w:rPr>
+        <w:t>/analysis folder</w:t>
+      </w:r>
+      <w:r>
+        <w:rPr>
+          <w:rFonts w:eastAsia="Times New Roman" w:cstheme="minorHAnsi"/>
+          <w:color w:val="2B2B2B"/>
+          <w:kern w:val="0"/>
+          <w14:ligatures w14:val="none"/>
+        </w:rPr>
         <w:t>: elections_results.txt</w:t>
       </w:r>
     </w:p>
@@ -1116,16 +1098,7 @@
           <w:kern w:val="0"/>
           <w14:ligatures w14:val="none"/>
         </w:rPr>
-        <w:t>Output report</w:t>
-      </w:r>
-      <w:r>
-        <w:rPr>
-          <w:rFonts w:eastAsia="Times New Roman" w:cstheme="minorHAnsi"/>
-          <w:color w:val="2B2B2B"/>
-          <w:kern w:val="0"/>
-          <w14:ligatures w14:val="none"/>
-        </w:rPr>
-        <w:t xml:space="preserve"> in </w:t>
+        <w:t xml:space="preserve">Output report in </w:t>
       </w:r>
       <w:proofErr w:type="spellStart"/>
       <w:r>
@@ -1145,16 +1118,16 @@
           <w:kern w:val="0"/>
           <w14:ligatures w14:val="none"/>
         </w:rPr>
-        <w:t xml:space="preserve"> folder</w:t>
-      </w:r>
-      <w:r>
-        <w:rPr>
-          <w:rFonts w:eastAsia="Times New Roman" w:cstheme="minorHAnsi"/>
-          <w:color w:val="2B2B2B"/>
-          <w:kern w:val="0"/>
-          <w14:ligatures w14:val="none"/>
-        </w:rPr>
-        <w:t>: financial_analysis.txt</w:t>
+        <w:t>/analysis</w:t>
+      </w:r>
+      <w:r>
+        <w:rPr>
+          <w:rFonts w:eastAsia="Times New Roman" w:cstheme="minorHAnsi"/>
+          <w:color w:val="2B2B2B"/>
+          <w:kern w:val="0"/>
+          <w14:ligatures w14:val="none"/>
+        </w:rPr>
+        <w:t xml:space="preserve"> folder: financial_analysis.txt</w:t>
       </w:r>
     </w:p>
     <w:p>
@@ -1350,16 +1323,7 @@
           <w:kern w:val="0"/>
           <w14:ligatures w14:val="none"/>
         </w:rPr>
-        <w:t>Output report</w:t>
-      </w:r>
-      <w:r>
-        <w:rPr>
-          <w:rFonts w:eastAsia="Times New Roman" w:cstheme="minorHAnsi"/>
-          <w:color w:val="2B2B2B"/>
-          <w:kern w:val="0"/>
-          <w14:ligatures w14:val="none"/>
-        </w:rPr>
-        <w:t xml:space="preserve"> in </w:t>
+        <w:t xml:space="preserve">Output report in </w:t>
       </w:r>
       <w:proofErr w:type="spellStart"/>
       <w:r>
@@ -1379,16 +1343,16 @@
           <w:kern w:val="0"/>
           <w14:ligatures w14:val="none"/>
         </w:rPr>
-        <w:t xml:space="preserve"> folder</w:t>
-      </w:r>
-      <w:r>
-        <w:rPr>
-          <w:rFonts w:eastAsia="Times New Roman" w:cstheme="minorHAnsi"/>
-          <w:color w:val="2B2B2B"/>
-          <w:kern w:val="0"/>
-          <w14:ligatures w14:val="none"/>
-        </w:rPr>
-        <w:t>: elections_results.txt</w:t>
+        <w:t>/analysis</w:t>
+      </w:r>
+      <w:r>
+        <w:rPr>
+          <w:rFonts w:eastAsia="Times New Roman" w:cstheme="minorHAnsi"/>
+          <w:color w:val="2B2B2B"/>
+          <w:kern w:val="0"/>
+          <w14:ligatures w14:val="none"/>
+        </w:rPr>
+        <w:t xml:space="preserve"> folder: elections_results.txt</w:t>
       </w:r>
     </w:p>
     <w:p>

</xml_diff>